<commit_message>
More Quad Tree Goodness
Added some more functions to traverse QuadTree.
</commit_message>
<xml_diff>
--- a/Production/Aqua Ascension GDD.docx
+++ b/Production/Aqua Ascension GDD.docx
@@ -632,13 +632,7 @@
         <w:rPr>
           <w:noProof/>
         </w:rPr>
-        <w:t xml:space="preserve"> </w:t>
-      </w:r>
-      <w:r>
-        <w:rPr>
-          <w:noProof/>
-        </w:rPr>
-        <w:t xml:space="preserve">Players also cant hold more than </w:t>
+        <w:t xml:space="preserve"> Players also cant hold more than </w:t>
       </w:r>
       <w:r>
         <w:rPr>
@@ -652,13 +646,7 @@
         <w:rPr>
           <w:noProof/>
         </w:rPr>
-        <w:t xml:space="preserve"> weapon &amp; ability types.</w:t>
-      </w:r>
-      <w:r>
-        <w:rPr>
-          <w:noProof/>
-        </w:rPr>
-        <w:t xml:space="preserve"> </w:t>
+        <w:t xml:space="preserve"> weapon &amp; ability types. </w:t>
       </w:r>
     </w:p>
     <w:p>
@@ -735,28 +723,7 @@
           <w:rFonts w:cs="Open Sans Light"/>
           <w:noProof/>
         </w:rPr>
-        <w:t>B</w:t>
-      </w:r>
-      <w:r>
-        <w:rPr>
-          <w:rFonts w:cs="Open Sans Light"/>
-          <w:noProof/>
-        </w:rPr>
-        <w:t xml:space="preserve">attle </w:t>
-      </w:r>
-      <w:r>
-        <w:rPr>
-          <w:rFonts w:cs="Open Sans Light"/>
-          <w:noProof/>
-        </w:rPr>
-        <w:t>R</w:t>
-      </w:r>
-      <w:r>
-        <w:rPr>
-          <w:rFonts w:cs="Open Sans Light"/>
-          <w:noProof/>
-        </w:rPr>
-        <w:t xml:space="preserve">oyal. </w:t>
+        <w:t xml:space="preserve">Battle Royal. </w:t>
       </w:r>
     </w:p>
     <w:p>
@@ -1166,17 +1133,11 @@
       </w:r>
       <w:proofErr w:type="gramStart"/>
       <w:r>
-        <w:t xml:space="preserve">the </w:t>
-      </w:r>
-      <w:r>
-        <w:t>these</w:t>
+        <w:t>the these</w:t>
       </w:r>
       <w:proofErr w:type="gramEnd"/>
       <w:r>
-        <w:t xml:space="preserve"> levels of the game</w:t>
-      </w:r>
-      <w:r>
-        <w:t>, where players encounter other players and they have a shoot out, and a good luck.</w:t>
+        <w:t xml:space="preserve"> levels of the game, where players encounter other players and they have a shoot out, and a good luck.</w:t>
       </w:r>
     </w:p>
     <w:p>
@@ -1188,7 +1149,7 @@
         <w:t xml:space="preserve">Level </w:t>
       </w:r>
       <w:r>
-        <w:t>1</w:t>
+        <w:t>10</w:t>
       </w:r>
       <w:r>
         <w:t xml:space="preserve"> </w:t>
@@ -1213,15 +1174,7 @@
     </w:p>
     <w:p>
       <w:r>
-        <w:t xml:space="preserve">Puzzles are scattered throughout these levels. </w:t>
-      </w:r>
-      <w:proofErr w:type="gramStart"/>
-      <w:r>
-        <w:t>Players</w:t>
-      </w:r>
-      <w:proofErr w:type="gramEnd"/>
-      <w:r>
-        <w:t xml:space="preserve"> find puzzles and challenges, solves them, gets a weapon or ability. Or just encounters other players and it turns in a watery mess. </w:t>
+        <w:t xml:space="preserve">Puzzles are scattered throughout these levels. Players find puzzles and challenges, solves them, gets a weapon or ability. Or just encounters other players and it turns in a watery mess. </w:t>
       </w:r>
     </w:p>
     <w:p>
@@ -1311,6 +1264,17 @@
       <w:r>
         <w:t xml:space="preserve"> Streams in a Tiny Laminar Flow.</w:t>
       </w:r>
+      <w:r>
+        <w:t xml:space="preserve"> (Like </w:t>
+      </w:r>
+      <w:proofErr w:type="gramStart"/>
+      <w:r>
+        <w:t>an</w:t>
+      </w:r>
+      <w:proofErr w:type="gramEnd"/>
+      <w:r>
+        <w:t xml:space="preserve"> Machine Gun)</w:t>
+      </w:r>
     </w:p>
     <w:p>
       <w:r>
@@ -1329,6 +1293,9 @@
       <w:r>
         <w:t xml:space="preserve"> Streams in a Bigger Turbulent Flow.</w:t>
       </w:r>
+      <w:r>
+        <w:t xml:space="preserve"> (Shotgun)</w:t>
+      </w:r>
     </w:p>
     <w:p>
       <w:r>
@@ -1354,6 +1321,9 @@
       <w:proofErr w:type="spellEnd"/>
       <w:r>
         <w:t xml:space="preserve"> lasts in a short burst.</w:t>
+      </w:r>
+      <w:r>
+        <w:t xml:space="preserve"> Horizontal. Medium Range.</w:t>
       </w:r>
     </w:p>
     <w:p>

</xml_diff>